<commit_message>
Added updated rock and butte assets
Updated textures and export options for rocks and buttes
</commit_message>
<xml_diff>
--- a/Notes/Maya Rendering Notes.docx
+++ b/Notes/Maya Rendering Notes.docx
@@ -63,7 +63,15 @@
         </w:numPr>
       </w:pPr>
       <w:r>
-        <w:t>If using Arnold, the Arnold window is accessed via Arnold &gt; Open Arnold RenderView.</w:t>
+        <w:t xml:space="preserve">If using Arnold, the Arnold window is accessed via Arnold &gt; Open Arnold </w:t>
+      </w:r>
+      <w:proofErr w:type="spellStart"/>
+      <w:r>
+        <w:t>RenderView</w:t>
+      </w:r>
+      <w:proofErr w:type="spellEnd"/>
+      <w:r>
+        <w:t>.</w:t>
       </w:r>
     </w:p>
     <w:p>
@@ -96,7 +104,28 @@
         </w:numPr>
       </w:pPr>
       <w:r>
-        <w:t>File Output – Has settings regarding the images we render. If we want to use a frame range, make sure to change the Frame/Animation ext to something like “name_#.ext”</w:t>
+        <w:t xml:space="preserve">File Output – Has settings regarding the images we render. If we want to use a frame range, make sure to change the Frame/Animation </w:t>
+      </w:r>
+      <w:proofErr w:type="spellStart"/>
+      <w:r>
+        <w:t>ext</w:t>
+      </w:r>
+      <w:proofErr w:type="spellEnd"/>
+      <w:r>
+        <w:t xml:space="preserve"> to something like “name_</w:t>
+      </w:r>
+      <w:proofErr w:type="gramStart"/>
+      <w:r>
+        <w:t>#.</w:t>
+      </w:r>
+      <w:proofErr w:type="spellStart"/>
+      <w:r>
+        <w:t>ext</w:t>
+      </w:r>
+      <w:proofErr w:type="spellEnd"/>
+      <w:proofErr w:type="gramEnd"/>
+      <w:r>
+        <w:t>”</w:t>
       </w:r>
     </w:p>
     <w:p>
@@ -120,7 +149,15 @@
         </w:numPr>
       </w:pPr>
       <w:r>
-        <w:t>Sampling – Has settings regarding reducing noise in a rendered view. Each option reduces noise by increasing the sampling. Noise comes from many different things such as Motion blur, depth of field, diffuse, specular, etc. Increasing sampling for the wrong rays can make the render times increase without helping to remove the noise, so it’s important to adjust only change the settings that need it.</w:t>
+        <w:t xml:space="preserve">Sampling – Has settings regarding reducing noise in a rendered view. Each option reduces noise by increasing the sampling. Noise comes from many different things such as Motion blur, depth of field, diffuse, specular, etc. Increasing sampling for the wrong rays can make the render times increase without helping to remove the noise, so </w:t>
+      </w:r>
+      <w:proofErr w:type="gramStart"/>
+      <w:r>
+        <w:t>it’s</w:t>
+      </w:r>
+      <w:proofErr w:type="gramEnd"/>
+      <w:r>
+        <w:t xml:space="preserve"> important to adjust only change the settings that need it.</w:t>
       </w:r>
     </w:p>
     <w:p>
@@ -211,10 +248,29 @@
         </w:numPr>
       </w:pPr>
       <w:r>
+        <w:t xml:space="preserve">(Important!) </w:t>
+      </w:r>
+      <w:r>
         <w:t>Noise can also be reduced by increasing the sampling of the light sources themselves.</w:t>
       </w:r>
-    </w:p>
-    <w:p>
+      <w:r>
+        <w:t xml:space="preserve"> If the shadows are still very pixelated after increasing render samples, make sure to increase light samples too.</w:t>
+      </w:r>
+    </w:p>
+    <w:p>
+      <w:pPr>
+        <w:pStyle w:val="ListParagraph"/>
+        <w:numPr>
+          <w:ilvl w:val="0"/>
+          <w:numId w:val="1"/>
+        </w:numPr>
+      </w:pPr>
+      <w:r>
+        <w:t>Turning down the shadow color can help brighten up scenes.</w:t>
+      </w:r>
+    </w:p>
+    <w:p>
+      <w:proofErr w:type="spellStart"/>
       <w:r>
         <w:rPr>
           <w:b/>
@@ -222,6 +278,7 @@
         </w:rPr>
         <w:t>Standin</w:t>
       </w:r>
+      <w:proofErr w:type="spellEnd"/>
     </w:p>
     <w:p>
       <w:pPr>
@@ -232,7 +289,15 @@
         </w:numPr>
       </w:pPr>
       <w:r>
-        <w:t>A standin is a file type (.ass) used by Arnold to help the scene run faster by hiding objects until a render is created.</w:t>
+        <w:t xml:space="preserve">A </w:t>
+      </w:r>
+      <w:proofErr w:type="spellStart"/>
+      <w:r>
+        <w:t>standin</w:t>
+      </w:r>
+      <w:proofErr w:type="spellEnd"/>
+      <w:r>
+        <w:t xml:space="preserve"> is a file type (.ass) used by Arnold to help the scene run faster by hiding objects until a render is created.</w:t>
       </w:r>
     </w:p>
     <w:p>
@@ -243,8 +308,13 @@
           <w:numId w:val="1"/>
         </w:numPr>
       </w:pPr>
-      <w:r>
-        <w:t>Standins are useful for things like grass when the scene could run very slow due to the number of polygons.</w:t>
+      <w:proofErr w:type="spellStart"/>
+      <w:r>
+        <w:t>Standins</w:t>
+      </w:r>
+      <w:proofErr w:type="spellEnd"/>
+      <w:r>
+        <w:t xml:space="preserve"> are useful for things like grass when the scene could run very slow due to the number of polygons.</w:t>
       </w:r>
     </w:p>
     <w:p>
@@ -256,7 +326,15 @@
         </w:numPr>
       </w:pPr>
       <w:r>
-        <w:t>A standin can be used with a MASH network to instantiate the object thousands of times in a scene.</w:t>
+        <w:t xml:space="preserve">A </w:t>
+      </w:r>
+      <w:proofErr w:type="spellStart"/>
+      <w:r>
+        <w:t>standin</w:t>
+      </w:r>
+      <w:proofErr w:type="spellEnd"/>
+      <w:r>
+        <w:t xml:space="preserve"> can be used with a MASH network to instantiate the object thousands of times in a scene.</w:t>
       </w:r>
     </w:p>
     <w:p>
@@ -271,6 +349,7 @@
           <w:b/>
           <w:bCs/>
         </w:rPr>
+        <w:lastRenderedPageBreak/>
         <w:t>MASH</w:t>
       </w:r>
     </w:p>
@@ -287,7 +366,15 @@
         </w:rPr>
       </w:pPr>
       <w:r>
-        <w:t>A MASH network is a procedural network inside of Maya. It’s useful for instantiating objects and adding property nodes such as noise, movement, etc.</w:t>
+        <w:t xml:space="preserve">A MASH network is a procedural network inside of Maya. </w:t>
+      </w:r>
+      <w:proofErr w:type="gramStart"/>
+      <w:r>
+        <w:t>It’s</w:t>
+      </w:r>
+      <w:proofErr w:type="gramEnd"/>
+      <w:r>
+        <w:t xml:space="preserve"> useful for instantiating objects and adding property nodes such as noise, movement, etc.</w:t>
       </w:r>
     </w:p>
     <w:sectPr>

</xml_diff>

<commit_message>
Updated render information for the project
</commit_message>
<xml_diff>
--- a/Notes/Maya Rendering Notes.docx
+++ b/Notes/Maya Rendering Notes.docx
@@ -63,15 +63,7 @@
         </w:numPr>
       </w:pPr>
       <w:r>
-        <w:t xml:space="preserve">If using Arnold, the Arnold window is accessed via Arnold &gt; Open Arnold </w:t>
-      </w:r>
-      <w:proofErr w:type="spellStart"/>
-      <w:r>
-        <w:t>RenderView</w:t>
-      </w:r>
-      <w:proofErr w:type="spellEnd"/>
-      <w:r>
-        <w:t>.</w:t>
+        <w:t>If using Arnold, the Arnold window is accessed via Arnold &gt; Open Arnold RenderView.</w:t>
       </w:r>
     </w:p>
     <w:p>
@@ -104,28 +96,7 @@
         </w:numPr>
       </w:pPr>
       <w:r>
-        <w:t xml:space="preserve">File Output – Has settings regarding the images we render. If we want to use a frame range, make sure to change the Frame/Animation </w:t>
-      </w:r>
-      <w:proofErr w:type="spellStart"/>
-      <w:r>
-        <w:t>ext</w:t>
-      </w:r>
-      <w:proofErr w:type="spellEnd"/>
-      <w:r>
-        <w:t xml:space="preserve"> to something like “name_</w:t>
-      </w:r>
-      <w:proofErr w:type="gramStart"/>
-      <w:r>
-        <w:t>#.</w:t>
-      </w:r>
-      <w:proofErr w:type="spellStart"/>
-      <w:r>
-        <w:t>ext</w:t>
-      </w:r>
-      <w:proofErr w:type="spellEnd"/>
-      <w:proofErr w:type="gramEnd"/>
-      <w:r>
-        <w:t>”</w:t>
+        <w:t>File Output – Has settings regarding the images we render. If we want to use a frame range, make sure to change the Frame/Animation ext to something like “name_#.ext”</w:t>
       </w:r>
     </w:p>
     <w:p>
@@ -149,15 +120,7 @@
         </w:numPr>
       </w:pPr>
       <w:r>
-        <w:t xml:space="preserve">Sampling – Has settings regarding reducing noise in a rendered view. Each option reduces noise by increasing the sampling. Noise comes from many different things such as Motion blur, depth of field, diffuse, specular, etc. Increasing sampling for the wrong rays can make the render times increase without helping to remove the noise, so </w:t>
-      </w:r>
-      <w:proofErr w:type="gramStart"/>
-      <w:r>
-        <w:t>it’s</w:t>
-      </w:r>
-      <w:proofErr w:type="gramEnd"/>
-      <w:r>
-        <w:t xml:space="preserve"> important to adjust only change the settings that need it.</w:t>
+        <w:t>Sampling – Has settings regarding reducing noise in a rendered view. Each option reduces noise by increasing the sampling. Noise comes from many different things such as Motion blur, depth of field, diffuse, specular, etc. Increasing sampling for the wrong rays can make the render times increase without helping to remove the noise, so it’s important to adjust only change the settings that need it.</w:t>
       </w:r>
     </w:p>
     <w:p>
@@ -270,7 +233,6 @@
       </w:r>
     </w:p>
     <w:p>
-      <w:proofErr w:type="spellStart"/>
       <w:r>
         <w:rPr>
           <w:b/>
@@ -278,63 +240,54 @@
         </w:rPr>
         <w:t>Standin</w:t>
       </w:r>
-      <w:proofErr w:type="spellEnd"/>
-    </w:p>
-    <w:p>
-      <w:pPr>
-        <w:pStyle w:val="ListParagraph"/>
-        <w:numPr>
-          <w:ilvl w:val="0"/>
-          <w:numId w:val="1"/>
-        </w:numPr>
-      </w:pPr>
-      <w:r>
-        <w:t xml:space="preserve">A </w:t>
-      </w:r>
-      <w:proofErr w:type="spellStart"/>
-      <w:r>
-        <w:t>standin</w:t>
-      </w:r>
-      <w:proofErr w:type="spellEnd"/>
-      <w:r>
-        <w:t xml:space="preserve"> is a file type (.ass) used by Arnold to help the scene run faster by hiding objects until a render is created.</w:t>
-      </w:r>
-    </w:p>
-    <w:p>
-      <w:pPr>
-        <w:pStyle w:val="ListParagraph"/>
-        <w:numPr>
-          <w:ilvl w:val="0"/>
-          <w:numId w:val="1"/>
-        </w:numPr>
-      </w:pPr>
-      <w:proofErr w:type="spellStart"/>
-      <w:r>
-        <w:t>Standins</w:t>
-      </w:r>
-      <w:proofErr w:type="spellEnd"/>
-      <w:r>
-        <w:t xml:space="preserve"> are useful for things like grass when the scene could run very slow due to the number of polygons.</w:t>
-      </w:r>
-    </w:p>
-    <w:p>
-      <w:pPr>
-        <w:pStyle w:val="ListParagraph"/>
-        <w:numPr>
-          <w:ilvl w:val="0"/>
-          <w:numId w:val="1"/>
-        </w:numPr>
-      </w:pPr>
-      <w:r>
-        <w:t xml:space="preserve">A </w:t>
-      </w:r>
-      <w:proofErr w:type="spellStart"/>
-      <w:r>
-        <w:t>standin</w:t>
-      </w:r>
-      <w:proofErr w:type="spellEnd"/>
-      <w:r>
-        <w:t xml:space="preserve"> can be used with a MASH network to instantiate the object thousands of times in a scene.</w:t>
+    </w:p>
+    <w:p>
+      <w:pPr>
+        <w:pStyle w:val="ListParagraph"/>
+        <w:numPr>
+          <w:ilvl w:val="0"/>
+          <w:numId w:val="1"/>
+        </w:numPr>
+      </w:pPr>
+      <w:r>
+        <w:t>A standin is a file type (.ass) used by Arnold to help the scene run faster by hiding objects until a render is created.</w:t>
+      </w:r>
+    </w:p>
+    <w:p>
+      <w:pPr>
+        <w:pStyle w:val="ListParagraph"/>
+        <w:numPr>
+          <w:ilvl w:val="0"/>
+          <w:numId w:val="1"/>
+        </w:numPr>
+      </w:pPr>
+      <w:r>
+        <w:t>Standins are useful for things like grass when the scene could run very slow due to the number of polygons.</w:t>
+      </w:r>
+    </w:p>
+    <w:p>
+      <w:pPr>
+        <w:pStyle w:val="ListParagraph"/>
+        <w:numPr>
+          <w:ilvl w:val="0"/>
+          <w:numId w:val="1"/>
+        </w:numPr>
+      </w:pPr>
+      <w:r>
+        <w:t>A standin can be used with a MASH network to instantiate the object thousands of times in a scene.</w:t>
+      </w:r>
+    </w:p>
+    <w:p>
+      <w:pPr>
+        <w:pStyle w:val="ListParagraph"/>
+        <w:numPr>
+          <w:ilvl w:val="0"/>
+          <w:numId w:val="1"/>
+        </w:numPr>
+      </w:pPr>
+      <w:r>
+        <w:lastRenderedPageBreak/>
+        <w:t>(NOTE: A duplicated standin might not show up properly in the render view. Make sure to use “duplicate special” (ctrl+shift+d) to duplicate a standin.)</w:t>
       </w:r>
     </w:p>
     <w:p>
@@ -349,7 +302,6 @@
           <w:b/>
           <w:bCs/>
         </w:rPr>
-        <w:lastRenderedPageBreak/>
         <w:t>MASH</w:t>
       </w:r>
     </w:p>
@@ -366,15 +318,40 @@
         </w:rPr>
       </w:pPr>
       <w:r>
-        <w:t xml:space="preserve">A MASH network is a procedural network inside of Maya. </w:t>
-      </w:r>
-      <w:proofErr w:type="gramStart"/>
-      <w:r>
-        <w:t>It’s</w:t>
-      </w:r>
-      <w:proofErr w:type="gramEnd"/>
-      <w:r>
-        <w:t xml:space="preserve"> useful for instantiating objects and adding property nodes such as noise, movement, etc.</w:t>
+        <w:t>A MASH network is a procedural network inside of Maya. It’s useful for instantiating objects and adding property nodes such as noise, movement, etc.</w:t>
+      </w:r>
+    </w:p>
+    <w:p>
+      <w:r>
+        <w:rPr>
+          <w:b/>
+          <w:bCs/>
+        </w:rPr>
+        <w:t>Redshift</w:t>
+      </w:r>
+    </w:p>
+    <w:p>
+      <w:pPr>
+        <w:pStyle w:val="ListParagraph"/>
+        <w:numPr>
+          <w:ilvl w:val="0"/>
+          <w:numId w:val="1"/>
+        </w:numPr>
+      </w:pPr>
+      <w:r>
+        <w:t>Redshift is another alternative to Arnold that renders scenes much faster.</w:t>
+      </w:r>
+    </w:p>
+    <w:p>
+      <w:pPr>
+        <w:pStyle w:val="ListParagraph"/>
+        <w:numPr>
+          <w:ilvl w:val="0"/>
+          <w:numId w:val="1"/>
+        </w:numPr>
+      </w:pPr>
+      <w:r>
+        <w:t>Instead of a Standin it uses a “proxy” which is basically the exact same thing.</w:t>
       </w:r>
     </w:p>
     <w:sectPr>

</xml_diff>